<commit_message>
Adding work for sprint 2 to sprint 3 folder
</commit_message>
<xml_diff>
--- a/Project Inception/Project Management Plan V3.docx
+++ b/Project Inception/Project Management Plan V3.docx
@@ -217,7 +217,7 @@
         </w:rPr>
         <w:tab/>
       </w:r>
-      <w:hyperlink r:id="rId5" w:history="1">
+      <w:hyperlink r:id="rId7" w:history="1">
         <w:r>
           <w:rPr>
             <w:rFonts w:ascii="Arial" w:eastAsia="Times New Roman" w:hAnsi="Arial" w:cs="Arial"/>
@@ -329,7 +329,7 @@
         </w:rPr>
         <w:tab/>
       </w:r>
-      <w:hyperlink r:id="rId6" w:history="1">
+      <w:hyperlink r:id="rId8" w:history="1">
         <w:r>
           <w:rPr>
             <w:rFonts w:ascii="Arial" w:eastAsia="Times New Roman" w:hAnsi="Arial" w:cs="Arial"/>
@@ -443,8 +443,17 @@
           <w:rFonts w:ascii="Arial" w:eastAsia="Times New Roman" w:hAnsi="Arial" w:cs="Arial"/>
           <w:lang w:val="en-US"/>
         </w:rPr>
-        <w:t>whether a feature is finished</w:t>
-      </w:r>
+        <w:t xml:space="preserve">whether a feature is </w:t>
+      </w:r>
+      <w:proofErr w:type="gramStart"/>
+      <w:r>
+        <w:rPr>
+          <w:rFonts w:ascii="Arial" w:eastAsia="Times New Roman" w:hAnsi="Arial" w:cs="Arial"/>
+          <w:lang w:val="en-US"/>
+        </w:rPr>
+        <w:t>finished</w:t>
+      </w:r>
+      <w:proofErr w:type="gramEnd"/>
     </w:p>
     <w:p>
       <w:pPr>
@@ -511,7 +520,7 @@
         </w:rPr>
         <w:tab/>
       </w:r>
-      <w:hyperlink r:id="rId7" w:history="1">
+      <w:hyperlink r:id="rId9" w:history="1">
         <w:r>
           <w:rPr>
             <w:rFonts w:ascii="Arial" w:eastAsia="Times New Roman" w:hAnsi="Arial" w:cs="Arial"/>
@@ -751,7 +760,7 @@
         </w:rPr>
         <w:tab/>
       </w:r>
-      <w:hyperlink r:id="rId8" w:history="1">
+      <w:hyperlink r:id="rId10" w:history="1">
         <w:r>
           <w:rPr>
             <w:rFonts w:ascii="Arial" w:eastAsia="Times New Roman" w:hAnsi="Arial" w:cs="Arial"/>
@@ -853,7 +862,25 @@
           <w:szCs w:val="24"/>
           <w:lang w:val="en-US"/>
         </w:rPr>
-        <w:t>Upload the updated documentation to git periodically</w:t>
+        <w:t xml:space="preserve">Upload the updated </w:t>
+      </w:r>
+      <w:bookmarkStart w:id="0" w:name="_GoBack"/>
+      <w:r>
+        <w:rPr>
+          <w:rFonts w:ascii="Arial" w:eastAsia="Times New Roman" w:hAnsi="Arial" w:cs="Arial"/>
+          <w:szCs w:val="24"/>
+          <w:lang w:val="en-US"/>
+        </w:rPr>
+        <w:t>docu</w:t>
+      </w:r>
+      <w:bookmarkEnd w:id="0"/>
+      <w:r>
+        <w:rPr>
+          <w:rFonts w:ascii="Arial" w:eastAsia="Times New Roman" w:hAnsi="Arial" w:cs="Arial"/>
+          <w:szCs w:val="24"/>
+          <w:lang w:val="en-US"/>
+        </w:rPr>
+        <w:t>mentation to git periodically</w:t>
       </w:r>
     </w:p>
     <w:p>
@@ -931,7 +958,7 @@
         </w:rPr>
         <w:tab/>
       </w:r>
-      <w:hyperlink r:id="rId9" w:history="1">
+      <w:hyperlink r:id="rId11" w:history="1">
         <w:r>
           <w:rPr>
             <w:rFonts w:ascii="Arial" w:eastAsia="Times New Roman" w:hAnsi="Arial" w:cs="Arial"/>
@@ -1086,8 +1113,18 @@
           <w:color w:val="000000"/>
           <w:lang w:val="en-US"/>
         </w:rPr>
-        <w:t>In addition to the aforementioned responsibilities</w:t>
-      </w:r>
+        <w:t xml:space="preserve">In addition to the </w:t>
+      </w:r>
+      <w:proofErr w:type="gramStart"/>
+      <w:r>
+        <w:rPr>
+          <w:rFonts w:ascii="Arial" w:eastAsia="Times New Roman" w:hAnsi="Arial" w:cs="Arial"/>
+          <w:color w:val="000000"/>
+          <w:lang w:val="en-US"/>
+        </w:rPr>
+        <w:t>aforementioned responsibilities</w:t>
+      </w:r>
+      <w:proofErr w:type="gramEnd"/>
       <w:r>
         <w:rPr>
           <w:rFonts w:ascii="Arial" w:eastAsia="Times New Roman" w:hAnsi="Arial" w:cs="Arial"/>
@@ -1341,7 +1378,25 @@
           <w:color w:val="000000"/>
           <w:lang w:val="en-US"/>
         </w:rPr>
-        <w:t>While the team will be following most Scrum principles, some will not be followed. Scrum mandates that the team will meet to discuss the progression of the project in a stand-up meeting on a daily basis. Due to timetabling clashes, meetings will only occur biweekly. Furthermore, a hard deadline has been put in place for the completion of the project, meaning that there is no room to negotiate an extended deadline for additional features. The lengths of the sprints are also not of equal length, with the last being three weeks long.</w:t>
+        <w:t xml:space="preserve">While the team will be following most Scrum principles, some will not be followed. Scrum mandates that the team will meet to discuss the progression of the project in a stand-up meeting </w:t>
+      </w:r>
+      <w:proofErr w:type="gramStart"/>
+      <w:r>
+        <w:rPr>
+          <w:rFonts w:ascii="Arial" w:eastAsia="Times New Roman" w:hAnsi="Arial" w:cs="Arial"/>
+          <w:color w:val="000000"/>
+          <w:lang w:val="en-US"/>
+        </w:rPr>
+        <w:t>on a daily basis</w:t>
+      </w:r>
+      <w:proofErr w:type="gramEnd"/>
+      <w:r>
+        <w:rPr>
+          <w:rFonts w:ascii="Arial" w:eastAsia="Times New Roman" w:hAnsi="Arial" w:cs="Arial"/>
+          <w:color w:val="000000"/>
+          <w:lang w:val="en-US"/>
+        </w:rPr>
+        <w:t>. Due to timetabling clashes, meetings will only occur biweekly. Furthermore, a hard deadline has been put in place for the completion of the project, meaning that there is no room to negotiate an extended deadline for additional features. The lengths of the sprints are also not of equal length, with the last being three weeks long.</w:t>
       </w:r>
     </w:p>
     <w:p>
@@ -1558,8 +1613,6 @@
         </w:rPr>
         <w:t xml:space="preserve"> checking of output</w:t>
       </w:r>
-      <w:bookmarkStart w:id="0" w:name="_GoBack"/>
-      <w:bookmarkEnd w:id="0"/>
     </w:p>
     <w:p>
       <w:pPr>
@@ -1834,7 +1887,25 @@
           <w:color w:val="000000"/>
           <w:lang w:val="en-US"/>
         </w:rPr>
-        <w:t>Trello will be used to maintain a Kanban of the tasks that are to be done, in progress and completed for each sprint, along with one Kanban for the project as a whole. All team members can refer to this Kanban online.</w:t>
+        <w:t xml:space="preserve">Trello will be used to maintain a Kanban of the tasks that are to be done, in progress and completed for each sprint, along with one Kanban for the </w:t>
+      </w:r>
+      <w:proofErr w:type="gramStart"/>
+      <w:r>
+        <w:rPr>
+          <w:rFonts w:ascii="Arial" w:eastAsia="Times New Roman" w:hAnsi="Arial" w:cs="Arial"/>
+          <w:color w:val="000000"/>
+          <w:lang w:val="en-US"/>
+        </w:rPr>
+        <w:t>project as a whole</w:t>
+      </w:r>
+      <w:proofErr w:type="gramEnd"/>
+      <w:r>
+        <w:rPr>
+          <w:rFonts w:ascii="Arial" w:eastAsia="Times New Roman" w:hAnsi="Arial" w:cs="Arial"/>
+          <w:color w:val="000000"/>
+          <w:lang w:val="en-US"/>
+        </w:rPr>
+        <w:t>. All team members can refer to this Kanban online.</w:t>
       </w:r>
     </w:p>
     <w:p>
@@ -1929,7 +2000,25 @@
           <w:color w:val="000000"/>
           <w:lang w:val="en-US"/>
         </w:rPr>
-        <w:t>Management of backlogs and backups will be conducted through the teams google drive folder.  A physical copy of the documents will be saved on all teammates personal devices with older revisions of the files also being saved.  A fil</w:t>
+        <w:t xml:space="preserve">Management of backlogs and backups will be conducted through the teams google drive folder.  A physical copy of the documents will be saved on all </w:t>
+      </w:r>
+      <w:proofErr w:type="gramStart"/>
+      <w:r>
+        <w:rPr>
+          <w:rFonts w:ascii="Arial" w:eastAsia="Times New Roman" w:hAnsi="Arial" w:cs="Arial"/>
+          <w:color w:val="000000"/>
+          <w:lang w:val="en-US"/>
+        </w:rPr>
+        <w:t>teammates</w:t>
+      </w:r>
+      <w:proofErr w:type="gramEnd"/>
+      <w:r>
+        <w:rPr>
+          <w:rFonts w:ascii="Arial" w:eastAsia="Times New Roman" w:hAnsi="Arial" w:cs="Arial"/>
+          <w:color w:val="000000"/>
+          <w:lang w:val="en-US"/>
+        </w:rPr>
+        <w:t xml:space="preserve"> personal devices with older revisions of the files also being saved.  A fil</w:t>
       </w:r>
       <w:r>
         <w:rPr>
@@ -2048,6 +2137,56 @@
     </w:sectPr>
   </w:body>
 </w:document>
+</file>
+
+<file path=word/endnotes.xml><?xml version="1.0" encoding="utf-8"?>
+<w:endnotes xmlns:wpc="http://schemas.microsoft.com/office/word/2010/wordprocessingCanvas" xmlns:cx="http://schemas.microsoft.com/office/drawing/2014/chartex" xmlns:cx1="http://schemas.microsoft.com/office/drawing/2015/9/8/chartex" xmlns:cx2="http://schemas.microsoft.com/office/drawing/2015/10/21/chartex" xmlns:cx3="http://schemas.microsoft.com/office/drawing/2016/5/9/chartex" xmlns:cx4="http://schemas.microsoft.com/office/drawing/2016/5/10/chartex" xmlns:cx5="http://schemas.microsoft.com/office/drawing/2016/5/11/chartex" xmlns:cx6="http://schemas.microsoft.com/office/drawing/2016/5/12/chartex" xmlns:cx7="http://schemas.microsoft.com/office/drawing/2016/5/13/chartex" xmlns:cx8="http://schemas.microsoft.com/office/drawing/2016/5/14/chartex" xmlns:mc="http://schemas.openxmlformats.org/markup-compatibility/2006" xmlns:aink="http://schemas.microsoft.com/office/drawing/2016/ink" xmlns:am3d="http://schemas.microsoft.com/office/drawing/2017/model3d" xmlns:o="urn:schemas-microsoft-com:office:office" xmlns:r="http://schemas.openxmlformats.org/officeDocument/2006/relationships" xmlns:m="http://schemas.openxmlformats.org/officeDocument/2006/math" xmlns:v="urn:schemas-microsoft-com:vml" xmlns:wp14="http://schemas.microsoft.com/office/word/2010/wordprocessingDrawing" xmlns:wp="http://schemas.openxmlformats.org/drawingml/2006/wordprocessingDrawing" xmlns:w10="urn:schemas-microsoft-com:office:word" xmlns:w="http://schemas.openxmlformats.org/wordprocessingml/2006/main" xmlns:w14="http://schemas.microsoft.com/office/word/2010/wordml" xmlns:w15="http://schemas.microsoft.com/office/word/2012/wordml" xmlns:w16cid="http://schemas.microsoft.com/office/word/2016/wordml/cid" xmlns:w16se="http://schemas.microsoft.com/office/word/2015/wordml/symex" xmlns:wpg="http://schemas.microsoft.com/office/word/2010/wordprocessingGroup" xmlns:wpi="http://schemas.microsoft.com/office/word/2010/wordprocessingInk" xmlns:wne="http://schemas.microsoft.com/office/word/2006/wordml" xmlns:wps="http://schemas.microsoft.com/office/word/2010/wordprocessingShape" mc:Ignorable="w14 w15 w16se w16cid wp14">
+  <w:endnote w:type="separator" w:id="-1">
+    <w:p>
+      <w:pPr>
+        <w:spacing w:after="0" w:line="240" w:lineRule="auto"/>
+      </w:pPr>
+      <w:r>
+        <w:separator/>
+      </w:r>
+    </w:p>
+  </w:endnote>
+  <w:endnote w:type="continuationSeparator" w:id="0">
+    <w:p>
+      <w:pPr>
+        <w:spacing w:after="0" w:line="240" w:lineRule="auto"/>
+      </w:pPr>
+      <w:r>
+        <w:continuationSeparator/>
+      </w:r>
+    </w:p>
+  </w:endnote>
+</w:endnotes>
+</file>
+
+<file path=word/footnotes.xml><?xml version="1.0" encoding="utf-8"?>
+<w:footnotes xmlns:wpc="http://schemas.microsoft.com/office/word/2010/wordprocessingCanvas" xmlns:cx="http://schemas.microsoft.com/office/drawing/2014/chartex" xmlns:cx1="http://schemas.microsoft.com/office/drawing/2015/9/8/chartex" xmlns:cx2="http://schemas.microsoft.com/office/drawing/2015/10/21/chartex" xmlns:cx3="http://schemas.microsoft.com/office/drawing/2016/5/9/chartex" xmlns:cx4="http://schemas.microsoft.com/office/drawing/2016/5/10/chartex" xmlns:cx5="http://schemas.microsoft.com/office/drawing/2016/5/11/chartex" xmlns:cx6="http://schemas.microsoft.com/office/drawing/2016/5/12/chartex" xmlns:cx7="http://schemas.microsoft.com/office/drawing/2016/5/13/chartex" xmlns:cx8="http://schemas.microsoft.com/office/drawing/2016/5/14/chartex" xmlns:mc="http://schemas.openxmlformats.org/markup-compatibility/2006" xmlns:aink="http://schemas.microsoft.com/office/drawing/2016/ink" xmlns:am3d="http://schemas.microsoft.com/office/drawing/2017/model3d" xmlns:o="urn:schemas-microsoft-com:office:office" xmlns:r="http://schemas.openxmlformats.org/officeDocument/2006/relationships" xmlns:m="http://schemas.openxmlformats.org/officeDocument/2006/math" xmlns:v="urn:schemas-microsoft-com:vml" xmlns:wp14="http://schemas.microsoft.com/office/word/2010/wordprocessingDrawing" xmlns:wp="http://schemas.openxmlformats.org/drawingml/2006/wordprocessingDrawing" xmlns:w10="urn:schemas-microsoft-com:office:word" xmlns:w="http://schemas.openxmlformats.org/wordprocessingml/2006/main" xmlns:w14="http://schemas.microsoft.com/office/word/2010/wordml" xmlns:w15="http://schemas.microsoft.com/office/word/2012/wordml" xmlns:w16cid="http://schemas.microsoft.com/office/word/2016/wordml/cid" xmlns:w16se="http://schemas.microsoft.com/office/word/2015/wordml/symex" xmlns:wpg="http://schemas.microsoft.com/office/word/2010/wordprocessingGroup" xmlns:wpi="http://schemas.microsoft.com/office/word/2010/wordprocessingInk" xmlns:wne="http://schemas.microsoft.com/office/word/2006/wordml" xmlns:wps="http://schemas.microsoft.com/office/word/2010/wordprocessingShape" mc:Ignorable="w14 w15 w16se w16cid wp14">
+  <w:footnote w:type="separator" w:id="-1">
+    <w:p>
+      <w:pPr>
+        <w:spacing w:after="0" w:line="240" w:lineRule="auto"/>
+      </w:pPr>
+      <w:r>
+        <w:separator/>
+      </w:r>
+    </w:p>
+  </w:footnote>
+  <w:footnote w:type="continuationSeparator" w:id="0">
+    <w:p>
+      <w:pPr>
+        <w:spacing w:after="0" w:line="240" w:lineRule="auto"/>
+      </w:pPr>
+      <w:r>
+        <w:continuationSeparator/>
+      </w:r>
+    </w:p>
+  </w:footnote>
+</w:footnotes>
 </file>
 
 <file path=word/numbering.xml><?xml version="1.0" encoding="utf-8"?>
@@ -3137,6 +3276,50 @@
       <w:contextualSpacing/>
     </w:pPr>
   </w:style>
+  <w:style w:type="paragraph" w:styleId="Header">
+    <w:name w:val="header"/>
+    <w:basedOn w:val="Normal"/>
+    <w:link w:val="HeaderChar"/>
+    <w:uiPriority w:val="99"/>
+    <w:unhideWhenUsed/>
+    <w:rsid w:val="00707096"/>
+    <w:pPr>
+      <w:tabs>
+        <w:tab w:val="center" w:pos="4513"/>
+        <w:tab w:val="right" w:pos="9026"/>
+      </w:tabs>
+      <w:spacing w:after="0" w:line="240" w:lineRule="auto"/>
+    </w:pPr>
+  </w:style>
+  <w:style w:type="character" w:customStyle="1" w:styleId="HeaderChar">
+    <w:name w:val="Header Char"/>
+    <w:basedOn w:val="DefaultParagraphFont"/>
+    <w:link w:val="Header"/>
+    <w:uiPriority w:val="99"/>
+    <w:rsid w:val="00707096"/>
+  </w:style>
+  <w:style w:type="paragraph" w:styleId="Footer">
+    <w:name w:val="footer"/>
+    <w:basedOn w:val="Normal"/>
+    <w:link w:val="FooterChar"/>
+    <w:uiPriority w:val="99"/>
+    <w:unhideWhenUsed/>
+    <w:rsid w:val="00707096"/>
+    <w:pPr>
+      <w:tabs>
+        <w:tab w:val="center" w:pos="4513"/>
+        <w:tab w:val="right" w:pos="9026"/>
+      </w:tabs>
+      <w:spacing w:after="0" w:line="240" w:lineRule="auto"/>
+    </w:pPr>
+  </w:style>
+  <w:style w:type="character" w:customStyle="1" w:styleId="FooterChar">
+    <w:name w:val="Footer Char"/>
+    <w:basedOn w:val="DefaultParagraphFont"/>
+    <w:link w:val="Footer"/>
+    <w:uiPriority w:val="99"/>
+    <w:rsid w:val="00707096"/>
+  </w:style>
 </w:styles>
 </file>
 

</xml_diff>